<commit_message>
FIX: colors, my printer is dead, nice.
</commit_message>
<xml_diff>
--- a/sem_02/lab_04/report.docx
+++ b/sem_02/lab_04/report.docx
@@ -5721,45 +5721,31 @@
     </w:p>
     <w:p>
       <w:r>
-        <w:rPr>
-          <w:noProof/>
-        </w:rPr>
-        <w:lastRenderedPageBreak/>
-        <w:drawing>
-          <wp:inline distT="0" distB="0" distL="0" distR="0" wp14:anchorId="378D3A74" wp14:editId="7AD2BAE6">
-            <wp:extent cx="5940425" cy="6269355"/>
-            <wp:effectExtent l="0" t="0" r="3175" b="0"/>
-            <wp:docPr id="4" name="Рисунок 4"/>
-            <wp:cNvGraphicFramePr>
-              <a:graphicFrameLocks xmlns:a="http://schemas.openxmlformats.org/drawingml/2006/main" noChangeAspect="1"/>
-            </wp:cNvGraphicFramePr>
-            <a:graphic xmlns:a="http://schemas.openxmlformats.org/drawingml/2006/main">
-              <a:graphicData uri="http://schemas.openxmlformats.org/drawingml/2006/picture">
-                <pic:pic xmlns:pic="http://schemas.openxmlformats.org/drawingml/2006/picture">
-                  <pic:nvPicPr>
-                    <pic:cNvPr id="1" name=""/>
-                    <pic:cNvPicPr/>
-                  </pic:nvPicPr>
-                  <pic:blipFill>
-                    <a:blip r:embed="rId10"/>
-                    <a:stretch>
-                      <a:fillRect/>
-                    </a:stretch>
-                  </pic:blipFill>
-                  <pic:spPr>
-                    <a:xfrm>
-                      <a:off x="0" y="0"/>
-                      <a:ext cx="5940425" cy="6269355"/>
-                    </a:xfrm>
-                    <a:prstGeom prst="rect">
-                      <a:avLst/>
-                    </a:prstGeom>
-                  </pic:spPr>
-                </pic:pic>
-              </a:graphicData>
-            </a:graphic>
-          </wp:inline>
-        </w:drawing>
+        <w:object w:dxaOrig="19973" w:dyaOrig="22444" w14:anchorId="6556146E">
+          <v:shapetype id="_x0000_t75" coordsize="21600,21600" o:spt="75" o:preferrelative="t" path="m@4@5l@4@11@9@11@9@5xe" filled="f" stroked="f">
+            <v:stroke joinstyle="miter"/>
+            <v:formulas>
+              <v:f eqn="if lineDrawn pixelLineWidth 0"/>
+              <v:f eqn="sum @0 1 0"/>
+              <v:f eqn="sum 0 0 @1"/>
+              <v:f eqn="prod @2 1 2"/>
+              <v:f eqn="prod @3 21600 pixelWidth"/>
+              <v:f eqn="prod @3 21600 pixelHeight"/>
+              <v:f eqn="sum @0 0 1"/>
+              <v:f eqn="prod @6 1 2"/>
+              <v:f eqn="prod @7 21600 pixelWidth"/>
+              <v:f eqn="sum @8 21600 0"/>
+              <v:f eqn="prod @7 21600 pixelHeight"/>
+              <v:f eqn="sum @10 21600 0"/>
+            </v:formulas>
+            <v:path o:extrusionok="f" gradientshapeok="t" o:connecttype="rect"/>
+            <o:lock v:ext="edit" aspectratio="t"/>
+          </v:shapetype>
+          <v:shape id="_x0000_i1025" type="#_x0000_t75" style="width:467.25pt;height:525pt" o:ole="">
+            <v:imagedata r:id="rId10" o:title=""/>
+          </v:shape>
+          <o:OLEObject Type="Embed" ProgID="Unknown" ShapeID="_x0000_i1025" DrawAspect="Content" ObjectID="_1679346291" r:id="rId11"/>
+        </w:object>
       </w:r>
     </w:p>
     <w:p/>
@@ -6407,6 +6393,7 @@
                 <w:szCs w:val="20"/>
                 <w:lang w:val="en-US" w:eastAsia="ru-RU"/>
               </w:rPr>
+              <w:lastRenderedPageBreak/>
               <w:t xml:space="preserve">    char *tokens = </w:t>
             </w:r>
             <w:proofErr w:type="spellStart"/>
@@ -7103,10 +7090,10 @@
           <w:noProof/>
         </w:rPr>
         <w:drawing>
-          <wp:anchor distT="0" distB="0" distL="114300" distR="114300" simplePos="0" relativeHeight="251660288" behindDoc="0" locked="0" layoutInCell="1" allowOverlap="1" wp14:anchorId="66C9B72B" wp14:editId="113527FE">
+          <wp:anchor distT="0" distB="0" distL="114300" distR="114300" simplePos="0" relativeHeight="251662336" behindDoc="0" locked="0" layoutInCell="1" allowOverlap="1" wp14:anchorId="2B672096" wp14:editId="73B033AD">
             <wp:simplePos x="0" y="0"/>
             <wp:positionH relativeFrom="margin">
-              <wp:align>left</wp:align>
+              <wp:align>right</wp:align>
             </wp:positionH>
             <wp:positionV relativeFrom="paragraph">
               <wp:posOffset>462280</wp:posOffset>
@@ -7114,7 +7101,7 @@
             <wp:extent cx="2275840" cy="4686300"/>
             <wp:effectExtent l="0" t="0" r="0" b="0"/>
             <wp:wrapTopAndBottom/>
-            <wp:docPr id="5" name="Рисунок 5"/>
+            <wp:docPr id="6" name="Рисунок 6"/>
             <wp:cNvGraphicFramePr>
               <a:graphicFrameLocks xmlns:a="http://schemas.openxmlformats.org/drawingml/2006/main" noChangeAspect="1"/>
             </wp:cNvGraphicFramePr>
@@ -7122,19 +7109,21 @@
               <a:graphicData uri="http://schemas.openxmlformats.org/drawingml/2006/picture">
                 <pic:pic xmlns:pic="http://schemas.openxmlformats.org/drawingml/2006/picture">
                   <pic:nvPicPr>
-                    <pic:cNvPr id="1" name=""/>
+                    <pic:cNvPr id="6" name="Рисунок 6"/>
                     <pic:cNvPicPr/>
                   </pic:nvPicPr>
-                  <pic:blipFill rotWithShape="1">
-                    <a:blip r:embed="rId11">
+                  <pic:blipFill>
+                    <a:blip r:embed="rId12">
                       <a:extLst>
                         <a:ext uri="{28A0092B-C50C-407E-A947-70E740481C1C}">
                           <a14:useLocalDpi xmlns:a14="http://schemas.microsoft.com/office/drawing/2010/main" val="0"/>
                         </a:ext>
                       </a:extLst>
                     </a:blip>
-                    <a:srcRect l="-419" r="419" b="50016"/>
-                    <a:stretch/>
+                    <a:srcRect t="94" b="94"/>
+                    <a:stretch>
+                      <a:fillRect/>
+                    </a:stretch>
                   </pic:blipFill>
                   <pic:spPr bwMode="auto">
                     <a:xfrm>
@@ -7170,10 +7159,10 @@
           <w:noProof/>
         </w:rPr>
         <w:drawing>
-          <wp:anchor distT="0" distB="0" distL="114300" distR="114300" simplePos="0" relativeHeight="251662336" behindDoc="0" locked="0" layoutInCell="1" allowOverlap="1" wp14:anchorId="2B672096" wp14:editId="0E1EC62A">
+          <wp:anchor distT="0" distB="0" distL="114300" distR="114300" simplePos="0" relativeHeight="251660288" behindDoc="0" locked="0" layoutInCell="1" allowOverlap="1" wp14:anchorId="66C9B72B" wp14:editId="7CCD8690">
             <wp:simplePos x="0" y="0"/>
             <wp:positionH relativeFrom="margin">
-              <wp:align>right</wp:align>
+              <wp:align>left</wp:align>
             </wp:positionH>
             <wp:positionV relativeFrom="paragraph">
               <wp:posOffset>462280</wp:posOffset>
@@ -7181,7 +7170,7 @@
             <wp:extent cx="2275840" cy="4686300"/>
             <wp:effectExtent l="0" t="0" r="0" b="0"/>
             <wp:wrapTopAndBottom/>
-            <wp:docPr id="6" name="Рисунок 6"/>
+            <wp:docPr id="5" name="Рисунок 5"/>
             <wp:cNvGraphicFramePr>
               <a:graphicFrameLocks xmlns:a="http://schemas.openxmlformats.org/drawingml/2006/main" noChangeAspect="1"/>
             </wp:cNvGraphicFramePr>
@@ -7189,19 +7178,21 @@
               <a:graphicData uri="http://schemas.openxmlformats.org/drawingml/2006/picture">
                 <pic:pic xmlns:pic="http://schemas.openxmlformats.org/drawingml/2006/picture">
                   <pic:nvPicPr>
-                    <pic:cNvPr id="1" name=""/>
+                    <pic:cNvPr id="5" name="Рисунок 5"/>
                     <pic:cNvPicPr/>
                   </pic:nvPicPr>
-                  <pic:blipFill rotWithShape="1">
-                    <a:blip r:embed="rId11">
+                  <pic:blipFill>
+                    <a:blip r:embed="rId13">
                       <a:extLst>
                         <a:ext uri="{28A0092B-C50C-407E-A947-70E740481C1C}">
                           <a14:useLocalDpi xmlns:a14="http://schemas.microsoft.com/office/drawing/2010/main" val="0"/>
                         </a:ext>
                       </a:extLst>
                     </a:blip>
-                    <a:srcRect l="-419" t="49171" r="419" b="439"/>
-                    <a:stretch/>
+                    <a:srcRect t="94" b="94"/>
+                    <a:stretch>
+                      <a:fillRect/>
+                    </a:stretch>
                   </pic:blipFill>
                   <pic:spPr bwMode="auto">
                     <a:xfrm>
@@ -7516,6 +7507,7 @@
           <w:sz w:val="24"/>
           <w:szCs w:val="24"/>
         </w:rPr>
+        <w:lastRenderedPageBreak/>
         <w:t xml:space="preserve">9) </w:t>
       </w:r>
       <w:proofErr w:type="spellStart"/>
@@ -7548,7 +7540,6 @@
           <w:sz w:val="24"/>
           <w:szCs w:val="24"/>
         </w:rPr>
-        <w:lastRenderedPageBreak/>
         <w:t xml:space="preserve">10) </w:t>
       </w:r>
       <w:proofErr w:type="spellStart"/>
@@ -9198,7 +9189,7 @@
       </w:r>
     </w:p>
     <w:sectPr>
-      <w:footerReference w:type="default" r:id="rId12"/>
+      <w:footerReference w:type="default" r:id="rId14"/>
       <w:pgSz w:w="11906" w:h="16838"/>
       <w:pgMar w:top="1134" w:right="850" w:bottom="1134" w:left="1701" w:header="708" w:footer="708" w:gutter="0"/>
       <w:cols w:space="708"/>

</xml_diff>